<commit_message>
Working on section 2, comparisons of geometric morphometrics to curvature methods
</commit_message>
<xml_diff>
--- a/writing/curvature_review_reference.docx
+++ b/writing/curvature_review_reference.docx
@@ -6,18 +6,40 @@
       <w:pPr>
         <w:pStyle w:val="Title"/>
         <w:spacing w:after="240"/>
+        <w:rPr>
+          <w:rFonts w:ascii="Cambria Math" w:hAnsi="Cambria Math"/>
+          <w:sz w:val="28"/>
+          <w:szCs w:val="28"/>
+        </w:rPr>
       </w:pPr>
+      <w:proofErr w:type="spellStart"/>
       <w:r>
+        <w:rPr>
+          <w:rFonts w:ascii="Cambria Math" w:hAnsi="Cambria Math"/>
+          <w:sz w:val="28"/>
+          <w:szCs w:val="28"/>
+        </w:rPr>
         <w:t>msstyle</w:t>
       </w:r>
+      <w:proofErr w:type="spellEnd"/>
     </w:p>
     <w:p>
       <w:pPr>
         <w:pStyle w:val="Author"/>
         <w:spacing w:after="240"/>
         <w:jc w:val="left"/>
+        <w:rPr>
+          <w:rFonts w:ascii="Cambria Math" w:hAnsi="Cambria Math"/>
+          <w:sz w:val="24"/>
+          <w:szCs w:val="24"/>
+        </w:rPr>
       </w:pPr>
       <w:r>
+        <w:rPr>
+          <w:rFonts w:ascii="Cambria Math" w:hAnsi="Cambria Math"/>
+          <w:sz w:val="24"/>
+          <w:szCs w:val="24"/>
+        </w:rPr>
         <w:t>Mannfred Boehm</w:t>
       </w:r>
     </w:p>
@@ -26,19 +48,51 @@
         <w:pStyle w:val="Date"/>
         <w:spacing w:after="240"/>
         <w:jc w:val="left"/>
+        <w:rPr>
+          <w:rFonts w:ascii="Cambria Math" w:hAnsi="Cambria Math"/>
+          <w:sz w:val="24"/>
+          <w:szCs w:val="24"/>
+        </w:rPr>
       </w:pPr>
       <w:r>
-        <w:t>Fall, 2019</w:t>
+        <w:rPr>
+          <w:rFonts w:ascii="Cambria Math" w:hAnsi="Cambria Math"/>
+          <w:sz w:val="24"/>
+          <w:szCs w:val="24"/>
+        </w:rPr>
+        <w:t>Fall, 201</w:t>
       </w:r>
+      <w:r>
+        <w:rPr>
+          <w:rFonts w:ascii="Cambria Math" w:hAnsi="Cambria Math"/>
+          <w:sz w:val="24"/>
+          <w:szCs w:val="24"/>
+        </w:rPr>
+        <w:t>9</w:t>
+      </w:r>
+    </w:p>
+    <w:p>
+      <w:bookmarkStart w:id="0" w:name="_GoBack"/>
+      <w:bookmarkEnd w:id="0"/>
     </w:p>
     <w:p>
       <w:pPr>
         <w:pStyle w:val="Heading1"/>
         <w:spacing w:after="240"/>
+        <w:rPr>
+          <w:rFonts w:ascii="Cambria Math" w:hAnsi="Cambria Math"/>
+          <w:sz w:val="24"/>
+          <w:szCs w:val="24"/>
+        </w:rPr>
       </w:pPr>
-      <w:bookmarkStart w:id="0" w:name="introduction"/>
-      <w:bookmarkEnd w:id="0"/>
+      <w:bookmarkStart w:id="1" w:name="introduction"/>
+      <w:bookmarkEnd w:id="1"/>
       <w:r>
+        <w:rPr>
+          <w:rFonts w:ascii="Cambria Math" w:hAnsi="Cambria Math"/>
+          <w:sz w:val="24"/>
+          <w:szCs w:val="24"/>
+        </w:rPr>
         <w:lastRenderedPageBreak/>
         <w:t>Introduction</w:t>
       </w:r>
@@ -46,21 +100,37 @@
     <w:p>
       <w:pPr>
         <w:spacing w:after="240"/>
+        <w:rPr>
+          <w:rFonts w:ascii="Cambria Math" w:hAnsi="Cambria Math"/>
+          <w:szCs w:val="24"/>
+        </w:rPr>
       </w:pPr>
       <w:r>
+        <w:rPr>
+          <w:rFonts w:ascii="Cambria Math" w:hAnsi="Cambria Math"/>
+          <w:szCs w:val="24"/>
+        </w:rPr>
         <w:t>Stuff.</w:t>
       </w:r>
-      <w:bookmarkStart w:id="1" w:name="_GoBack"/>
-      <w:bookmarkEnd w:id="1"/>
     </w:p>
     <w:p>
       <w:pPr>
         <w:pStyle w:val="Heading1"/>
         <w:spacing w:after="240"/>
+        <w:rPr>
+          <w:rFonts w:ascii="Cambria Math" w:hAnsi="Cambria Math"/>
+          <w:sz w:val="24"/>
+          <w:szCs w:val="24"/>
+        </w:rPr>
       </w:pPr>
       <w:bookmarkStart w:id="2" w:name="methods"/>
       <w:bookmarkEnd w:id="2"/>
       <w:r>
+        <w:rPr>
+          <w:rFonts w:ascii="Cambria Math" w:hAnsi="Cambria Math"/>
+          <w:sz w:val="24"/>
+          <w:szCs w:val="24"/>
+        </w:rPr>
         <w:lastRenderedPageBreak/>
         <w:t>Methods</w:t>
       </w:r>
@@ -69,18 +139,36 @@
       <w:pPr>
         <w:pStyle w:val="Heading2"/>
         <w:spacing w:after="240"/>
+        <w:rPr>
+          <w:rFonts w:ascii="Cambria Math" w:hAnsi="Cambria Math"/>
+          <w:sz w:val="24"/>
+          <w:szCs w:val="24"/>
+        </w:rPr>
       </w:pPr>
       <w:bookmarkStart w:id="3" w:name="data-analysis"/>
       <w:bookmarkEnd w:id="3"/>
       <w:r>
+        <w:rPr>
+          <w:rFonts w:ascii="Cambria Math" w:hAnsi="Cambria Math"/>
+          <w:sz w:val="24"/>
+          <w:szCs w:val="24"/>
+        </w:rPr>
         <w:t>Data analysis</w:t>
       </w:r>
     </w:p>
     <w:p>
       <w:pPr>
         <w:spacing w:after="240"/>
+        <w:rPr>
+          <w:rFonts w:ascii="Cambria Math" w:hAnsi="Cambria Math"/>
+          <w:szCs w:val="24"/>
+        </w:rPr>
       </w:pPr>
       <w:r>
+        <w:rPr>
+          <w:rFonts w:ascii="Cambria Math" w:hAnsi="Cambria Math"/>
+          <w:szCs w:val="24"/>
+        </w:rPr>
         <w:t>More stuff.</w:t>
       </w:r>
     </w:p>
@@ -395,7 +483,7 @@
     </w:rPrDefault>
     <w:pPrDefault/>
   </w:docDefaults>
-  <w:latentStyles w:defLockedState="0" w:defUIPriority="0" w:defSemiHidden="0" w:defUnhideWhenUsed="0" w:defQFormat="0" w:count="377">
+  <w:latentStyles w:defLockedState="0" w:defUIPriority="0" w:defSemiHidden="0" w:defUnhideWhenUsed="0" w:defQFormat="0" w:count="376">
     <w:lsdException w:name="Normal" w:qFormat="1"/>
     <w:lsdException w:name="heading 1" w:uiPriority="9" w:qFormat="1"/>
     <w:lsdException w:name="heading 2" w:semiHidden="1" w:uiPriority="9" w:unhideWhenUsed="1" w:qFormat="1"/>
@@ -761,7 +849,6 @@
     <w:lsdException w:name="Hashtag" w:semiHidden="1" w:uiPriority="99" w:unhideWhenUsed="1"/>
     <w:lsdException w:name="Unresolved Mention" w:semiHidden="1" w:uiPriority="99" w:unhideWhenUsed="1"/>
     <w:lsdException w:name="Smart Link" w:semiHidden="1" w:uiPriority="99" w:unhideWhenUsed="1"/>
-    <w:lsdException w:name="Smart Link Error" w:semiHidden="1" w:uiPriority="99" w:unhideWhenUsed="1"/>
   </w:latentStyles>
   <w:style w:type="paragraph" w:default="1" w:styleId="Normal">
     <w:name w:val="Normal"/>

</xml_diff>

<commit_message>
sending edits to Q - v2
</commit_message>
<xml_diff>
--- a/writing/curvature_review_reference.docx
+++ b/writing/curvature_review_reference.docx
@@ -72,8 +72,11 @@
       </w:r>
     </w:p>
     <w:p>
-      <w:bookmarkStart w:id="0" w:name="_GoBack"/>
-      <w:bookmarkEnd w:id="0"/>
+      <w:pPr>
+        <w:rPr>
+          <w:rFonts w:ascii="Cambria Math" w:hAnsi="Cambria Math"/>
+        </w:rPr>
+      </w:pPr>
     </w:p>
     <w:p>
       <w:pPr>
@@ -85,8 +88,8 @@
           <w:szCs w:val="24"/>
         </w:rPr>
       </w:pPr>
-      <w:bookmarkStart w:id="1" w:name="introduction"/>
-      <w:bookmarkEnd w:id="1"/>
+      <w:bookmarkStart w:id="0" w:name="introduction"/>
+      <w:bookmarkEnd w:id="0"/>
       <w:r>
         <w:rPr>
           <w:rFonts w:ascii="Cambria Math" w:hAnsi="Cambria Math"/>
@@ -123,8 +126,8 @@
           <w:szCs w:val="24"/>
         </w:rPr>
       </w:pPr>
-      <w:bookmarkStart w:id="2" w:name="methods"/>
-      <w:bookmarkEnd w:id="2"/>
+      <w:bookmarkStart w:id="1" w:name="methods"/>
+      <w:bookmarkEnd w:id="1"/>
       <w:r>
         <w:rPr>
           <w:rFonts w:ascii="Cambria Math" w:hAnsi="Cambria Math"/>
@@ -145,8 +148,8 @@
           <w:szCs w:val="24"/>
         </w:rPr>
       </w:pPr>
-      <w:bookmarkStart w:id="3" w:name="data-analysis"/>
-      <w:bookmarkEnd w:id="3"/>
+      <w:bookmarkStart w:id="2" w:name="data-analysis"/>
+      <w:bookmarkEnd w:id="2"/>
       <w:r>
         <w:rPr>
           <w:rFonts w:ascii="Cambria Math" w:hAnsi="Cambria Math"/>
@@ -171,6 +174,198 @@
         </w:rPr>
         <w:t>More stuff.</w:t>
       </w:r>
+    </w:p>
+    <w:p>
+      <w:pPr>
+        <w:spacing w:after="240"/>
+        <w:rPr>
+          <w:rFonts w:ascii="Cambria Math" w:hAnsi="Cambria Math"/>
+          <w:szCs w:val="24"/>
+        </w:rPr>
+      </w:pPr>
+    </w:p>
+    <w:p>
+      <w:pPr>
+        <w:pStyle w:val="Heading1"/>
+        <w:rPr>
+          <w:rFonts w:ascii="Cambria Math" w:hAnsi="Cambria Math"/>
+          <w:sz w:val="28"/>
+          <w:szCs w:val="28"/>
+        </w:rPr>
+      </w:pPr>
+      <w:bookmarkStart w:id="3" w:name="references"/>
+      <w:r>
+        <w:rPr>
+          <w:rFonts w:ascii="Cambria Math" w:hAnsi="Cambria Math"/>
+          <w:sz w:val="28"/>
+          <w:szCs w:val="28"/>
+        </w:rPr>
+        <w:lastRenderedPageBreak/>
+        <w:t>References</w:t>
+      </w:r>
+      <w:bookmarkEnd w:id="3"/>
+    </w:p>
+    <w:p>
+      <w:pPr>
+        <w:pStyle w:val="Bibliography"/>
+        <w:rPr>
+          <w:rFonts w:ascii="Cambria Math" w:hAnsi="Cambria Math"/>
+        </w:rPr>
+      </w:pPr>
+      <w:bookmarkStart w:id="4" w:name="ref-adams_2013"/>
+      <w:r>
+        <w:rPr>
+          <w:rFonts w:ascii="Cambria Math" w:hAnsi="Cambria Math"/>
+        </w:rPr>
+        <w:t xml:space="preserve">Adams, D.C., and </w:t>
+      </w:r>
+      <w:proofErr w:type="spellStart"/>
+      <w:r>
+        <w:rPr>
+          <w:rFonts w:ascii="Cambria Math" w:hAnsi="Cambria Math"/>
+        </w:rPr>
+        <w:t>Otárola</w:t>
+      </w:r>
+      <w:proofErr w:type="spellEnd"/>
+      <w:r>
+        <w:rPr>
+          <w:rFonts w:ascii="Cambria Math" w:hAnsi="Cambria Math"/>
+        </w:rPr>
+        <w:t xml:space="preserve">-Castillo, E. (2013). </w:t>
+      </w:r>
+      <w:proofErr w:type="spellStart"/>
+      <w:r>
+        <w:rPr>
+          <w:rFonts w:ascii="Cambria Math" w:hAnsi="Cambria Math"/>
+        </w:rPr>
+        <w:t>Geomorph</w:t>
+      </w:r>
+      <w:proofErr w:type="spellEnd"/>
+      <w:r>
+        <w:rPr>
+          <w:rFonts w:ascii="Cambria Math" w:hAnsi="Cambria Math"/>
+        </w:rPr>
+        <w:t xml:space="preserve">: An R package for the collection and analysis of geometric morphometric shape data. Methods in Ecology and Evolution </w:t>
+      </w:r>
+      <w:r>
+        <w:rPr>
+          <w:rFonts w:ascii="Cambria Math" w:hAnsi="Cambria Math"/>
+          <w:i/>
+        </w:rPr>
+        <w:t>4</w:t>
+      </w:r>
+      <w:r>
+        <w:rPr>
+          <w:rFonts w:ascii="Cambria Math" w:hAnsi="Cambria Math"/>
+        </w:rPr>
+        <w:t>, 393–399.</w:t>
+      </w:r>
+    </w:p>
+    <w:p>
+      <w:pPr>
+        <w:pStyle w:val="Bibliography"/>
+        <w:rPr>
+          <w:rFonts w:ascii="Cambria Math" w:hAnsi="Cambria Math"/>
+        </w:rPr>
+      </w:pPr>
+      <w:bookmarkStart w:id="5" w:name="_GoBack"/>
+      <w:bookmarkEnd w:id="5"/>
+    </w:p>
+    <w:p>
+      <w:pPr>
+        <w:pStyle w:val="Bibliography"/>
+        <w:rPr>
+          <w:rFonts w:ascii="Cambria Math" w:hAnsi="Cambria Math"/>
+        </w:rPr>
+      </w:pPr>
+      <w:bookmarkStart w:id="6" w:name="ref-alexandre_2015"/>
+      <w:bookmarkEnd w:id="4"/>
+      <w:r>
+        <w:rPr>
+          <w:rFonts w:ascii="Cambria Math" w:hAnsi="Cambria Math"/>
+        </w:rPr>
+        <w:t xml:space="preserve">Alexandre, H., </w:t>
+      </w:r>
+      <w:proofErr w:type="spellStart"/>
+      <w:r>
+        <w:rPr>
+          <w:rFonts w:ascii="Cambria Math" w:hAnsi="Cambria Math"/>
+        </w:rPr>
+        <w:t>Vrignaud</w:t>
+      </w:r>
+      <w:proofErr w:type="spellEnd"/>
+      <w:r>
+        <w:rPr>
+          <w:rFonts w:ascii="Cambria Math" w:hAnsi="Cambria Math"/>
+        </w:rPr>
+        <w:t xml:space="preserve">, J., </w:t>
+      </w:r>
+      <w:proofErr w:type="spellStart"/>
+      <w:r>
+        <w:rPr>
+          <w:rFonts w:ascii="Cambria Math" w:hAnsi="Cambria Math"/>
+        </w:rPr>
+        <w:t>Mangin</w:t>
+      </w:r>
+      <w:proofErr w:type="spellEnd"/>
+      <w:r>
+        <w:rPr>
+          <w:rFonts w:ascii="Cambria Math" w:hAnsi="Cambria Math"/>
+        </w:rPr>
+        <w:t xml:space="preserve">, B., and Joly, S. (2015). Genetic architecture of pollination syndrome transition between hummingbird-specialist and generalist species in the genus </w:t>
+      </w:r>
+      <w:proofErr w:type="spellStart"/>
+      <w:r>
+        <w:rPr>
+          <w:rFonts w:ascii="Cambria Math" w:hAnsi="Cambria Math"/>
+          <w:i/>
+        </w:rPr>
+        <w:t>Rhytidophyllum</w:t>
+      </w:r>
+      <w:proofErr w:type="spellEnd"/>
+      <w:r>
+        <w:rPr>
+          <w:rFonts w:ascii="Cambria Math" w:hAnsi="Cambria Math"/>
+        </w:rPr>
+        <w:t xml:space="preserve"> (Gesneriaceae). </w:t>
+      </w:r>
+      <w:proofErr w:type="spellStart"/>
+      <w:r>
+        <w:rPr>
+          <w:rFonts w:ascii="Cambria Math" w:hAnsi="Cambria Math"/>
+        </w:rPr>
+        <w:t>PeerJ</w:t>
+      </w:r>
+      <w:proofErr w:type="spellEnd"/>
+      <w:r>
+        <w:rPr>
+          <w:rFonts w:ascii="Cambria Math" w:hAnsi="Cambria Math"/>
+        </w:rPr>
+        <w:t xml:space="preserve"> </w:t>
+      </w:r>
+      <w:r>
+        <w:rPr>
+          <w:rFonts w:ascii="Cambria Math" w:hAnsi="Cambria Math"/>
+          <w:i/>
+        </w:rPr>
+        <w:t>3</w:t>
+      </w:r>
+      <w:r>
+        <w:rPr>
+          <w:rFonts w:ascii="Cambria Math" w:hAnsi="Cambria Math"/>
+        </w:rPr>
+        <w:t>, e1028.</w:t>
+      </w:r>
+    </w:p>
+    <w:bookmarkEnd w:id="6"/>
+    <w:p>
+      <w:pPr>
+        <w:spacing w:after="240"/>
+        <w:rPr>
+          <w:rFonts w:ascii="Cambria Math" w:hAnsi="Cambria Math"/>
+          <w:szCs w:val="24"/>
+        </w:rPr>
+      </w:pPr>
     </w:p>
     <w:sectPr>
       <w:footerReference w:type="default" r:id="rId7"/>

</xml_diff>